<commit_message>
languages in home done
</commit_message>
<xml_diff>
--- a/settings/languages/l.docx
+++ b/settings/languages/l.docx
@@ -1,6 +1,6 @@
 
 <file path=word/document.xml><?xml version="1.0" encoding="utf-8"?>
-<w:document xmlns:wpc="http://schemas.microsoft.com/office/word/2010/wordprocessingCanvas" xmlns:cx="http://schemas.microsoft.com/office/drawing/2014/chartex" xmlns:cx1="http://schemas.microsoft.com/office/drawing/2015/9/8/chartex" xmlns:cx2="http://schemas.microsoft.com/office/drawing/2015/10/21/chartex" xmlns:cx3="http://schemas.microsoft.com/office/drawing/2016/5/9/chartex" xmlns:cx4="http://schemas.microsoft.com/office/drawing/2016/5/10/chartex" xmlns:cx5="http://schemas.microsoft.com/office/drawing/2016/5/11/chartex" xmlns:cx6="http://schemas.microsoft.com/office/drawing/2016/5/12/chartex" xmlns:cx7="http://schemas.microsoft.com/office/drawing/2016/5/13/chartex" xmlns:cx8="http://schemas.microsoft.com/office/drawing/2016/5/14/chartex" xmlns:mc="http://schemas.openxmlformats.org/markup-compatibility/2006" xmlns:aink="http://schemas.microsoft.com/office/drawing/2016/ink" xmlns:am3d="http://schemas.microsoft.com/office/drawing/2017/model3d" xmlns:o="urn:schemas-microsoft-com:office:office" xmlns:r="http://schemas.openxmlformats.org/officeDocument/2006/relationships" xmlns:m="http://schemas.openxmlformats.org/officeDocument/2006/math" xmlns:v="urn:schemas-microsoft-com:vml" xmlns:wp14="http://schemas.microsoft.com/office/word/2010/wordprocessingDrawing" xmlns:wp="http://schemas.openxmlformats.org/drawingml/2006/wordprocessingDrawing" xmlns:w10="urn:schemas-microsoft-com:office:word" xmlns:w="http://schemas.openxmlformats.org/wordprocessingml/2006/main" xmlns:w14="http://schemas.microsoft.com/office/word/2010/wordml" xmlns:w15="http://schemas.microsoft.com/office/word/2012/wordml" xmlns:w16cex="http://schemas.microsoft.com/office/word/2018/wordml/cex" xmlns:w16cid="http://schemas.microsoft.com/office/word/2016/wordml/cid" xmlns:w16="http://schemas.microsoft.com/office/word/2018/wordml" xmlns:w16sdtdh="http://schemas.microsoft.com/office/word/2020/wordml/sdtdatahash" xmlns:w16se="http://schemas.microsoft.com/office/word/2015/wordml/symex" xmlns:wpg="http://schemas.microsoft.com/office/word/2010/wordprocessingGroup" xmlns:wpi="http://schemas.microsoft.com/office/word/2010/wordprocessingInk" xmlns:wne="http://schemas.microsoft.com/office/word/2006/wordml" xmlns:wps="http://schemas.microsoft.com/office/word/2010/wordprocessingShape" mc:Ignorable="w14 w15 w16se w16cid w16 w16cex w16sdtdh wp14">
+<w:document xmlns:wpc="http://schemas.microsoft.com/office/word/2010/wordprocessingCanvas" xmlns:cx="http://schemas.microsoft.com/office/drawing/2014/chartex" xmlns:mc="http://schemas.openxmlformats.org/markup-compatibility/2006" xmlns:o="urn:schemas-microsoft-com:office:office" xmlns:r="http://schemas.openxmlformats.org/officeDocument/2006/relationships" xmlns:m="http://schemas.openxmlformats.org/officeDocument/2006/math" xmlns:v="urn:schemas-microsoft-com:vml" xmlns:wp14="http://schemas.microsoft.com/office/word/2010/wordprocessingDrawing" xmlns:wp="http://schemas.openxmlformats.org/drawingml/2006/wordprocessingDrawing" xmlns:w10="urn:schemas-microsoft-com:office:word" xmlns:w="http://schemas.openxmlformats.org/wordprocessingml/2006/main" xmlns:w14="http://schemas.microsoft.com/office/word/2010/wordml" xmlns:w15="http://schemas.microsoft.com/office/word/2012/wordml" xmlns:w16se="http://schemas.microsoft.com/office/word/2015/wordml/symex" xmlns:wpg="http://schemas.microsoft.com/office/word/2010/wordprocessingGroup" xmlns:wpi="http://schemas.microsoft.com/office/word/2010/wordprocessingInk" xmlns:wne="http://schemas.microsoft.com/office/word/2006/wordml" xmlns:wps="http://schemas.microsoft.com/office/word/2010/wordprocessingShape" mc:Ignorable="w14 w15 w16se wp14">
   <w:body>
     <w:p>
       <w:pPr>
@@ -2097,7 +2097,7 @@
           <w:lang w:bidi="hi-IN"/>
         </w:rPr>
         <w:lastRenderedPageBreak/>
-        <w:t xml:space="preserve">¡Haz clic en New </w:t>
+        <w:t xml:space="preserve">¡Haz </w:t>
       </w:r>
       <w:proofErr w:type="spellStart"/>
       <w:r>
@@ -2109,7 +2109,7 @@
           <w:szCs w:val="58"/>
           <w:lang w:bidi="hi-IN"/>
         </w:rPr>
-        <w:t>Game</w:t>
+        <w:t>clic</w:t>
       </w:r>
       <w:proofErr w:type="spellEnd"/>
       <w:r>
@@ -2121,7 +2121,31 @@
           <w:szCs w:val="58"/>
           <w:lang w:bidi="hi-IN"/>
         </w:rPr>
-        <w:t xml:space="preserve"> y </w:t>
+        <w:t xml:space="preserve"> </w:t>
+      </w:r>
+      <w:proofErr w:type="spellStart"/>
+      <w:r>
+        <w:rPr>
+          <w:rFonts w:ascii="Nirmala UI" w:eastAsia="Microsoft JhengHei" w:hAnsi="Nirmala UI" w:cs="Nirmala UI"/>
+          <w:b/>
+          <w:bCs/>
+          <w:sz w:val="58"/>
+          <w:szCs w:val="58"/>
+          <w:lang w:bidi="hi-IN"/>
+        </w:rPr>
+        <w:t>en</w:t>
+      </w:r>
+      <w:proofErr w:type="spellEnd"/>
+      <w:r>
+        <w:rPr>
+          <w:rFonts w:ascii="Nirmala UI" w:eastAsia="Microsoft JhengHei" w:hAnsi="Nirmala UI" w:cs="Nirmala UI"/>
+          <w:b/>
+          <w:bCs/>
+          <w:sz w:val="58"/>
+          <w:szCs w:val="58"/>
+          <w:lang w:bidi="hi-IN"/>
+        </w:rPr>
+        <w:t xml:space="preserve"> New Game y </w:t>
       </w:r>
       <w:proofErr w:type="spellStart"/>
       <w:r>
@@ -2228,16 +2252,6 @@
           <w:lang w:bidi="hi-IN"/>
         </w:rPr>
         <w:br/>
-      </w:r>
-      <w:r>
-        <w:rPr>
-          <w:rFonts w:ascii="Nirmala UI" w:eastAsia="Microsoft JhengHei" w:hAnsi="Nirmala UI" w:cs="Nirmala UI"/>
-          <w:b/>
-          <w:bCs/>
-          <w:sz w:val="58"/>
-          <w:szCs w:val="58"/>
-          <w:lang w:bidi="hi-IN"/>
-        </w:rPr>
         <w:t>:)</w:t>
       </w:r>
     </w:p>
@@ -3848,20 +3862,20 @@
           <w:bCs/>
           <w:sz w:val="56"/>
           <w:szCs w:val="56"/>
-          <w:cs/>
+          <w:lang w:val="de-DE" w:bidi="bn-IN"/>
         </w:rPr>
       </w:pPr>
       <w:r>
         <w:rPr>
-          <w:rFonts w:ascii="Nirmala UI" w:eastAsia="Microsoft JhengHei" w:hAnsi="Nirmala UI" w:cs="Nirmala UI" w:hint="cs"/>
+          <w:rFonts w:ascii="Nirmala UI" w:eastAsia="Microsoft JhengHei" w:hAnsi="Nirmala UI" w:cs="Nirmala UI"/>
           <w:b/>
           <w:bCs/>
           <w:sz w:val="56"/>
           <w:szCs w:val="56"/>
-          <w:cs/>
+          <w:lang w:val="de-DE" w:bidi="bn-IN"/>
         </w:rPr>
         <w:lastRenderedPageBreak/>
-        <w:t>নতুন গেমে ক্লিক করুন এবং খেলা শুরু করুন!</w:t>
+        <w:t>Klicken Sie auf Neues Spiel und beginnen Sie zu spielen!</w:t>
       </w:r>
     </w:p>
     <w:p>
@@ -3873,82 +3887,19 @@
           <w:bCs/>
           <w:sz w:val="56"/>
           <w:szCs w:val="56"/>
-          <w:cs/>
+          <w:lang w:val="de-DE" w:bidi="bn-IN"/>
         </w:rPr>
       </w:pPr>
       <w:r>
         <w:rPr>
-          <w:rFonts w:ascii="Nirmala UI" w:eastAsia="Microsoft JhengHei" w:hAnsi="Nirmala UI" w:cs="Nirmala UI" w:hint="cs"/>
+          <w:rFonts w:ascii="Nirmala UI" w:eastAsia="Microsoft JhengHei" w:hAnsi="Nirmala UI" w:cs="Nirmala UI"/>
           <w:b/>
           <w:bCs/>
           <w:sz w:val="56"/>
           <w:szCs w:val="56"/>
-          <w:cs/>
-        </w:rPr>
-        <w:t>গেমটিতে</w:t>
-      </w:r>
-      <w:r>
-        <w:rPr>
-          <w:rFonts w:ascii="Nirmala UI" w:eastAsia="Microsoft JhengHei" w:hAnsi="Nirmala UI" w:cs="Nirmala UI" w:hint="cs"/>
-          <w:b/>
-          <w:bCs/>
-          <w:sz w:val="56"/>
-          <w:szCs w:val="56"/>
-        </w:rPr>
-        <w:t xml:space="preserve">, </w:t>
-      </w:r>
-      <w:r>
-        <w:rPr>
-          <w:rFonts w:ascii="Nirmala UI" w:eastAsia="Microsoft JhengHei" w:hAnsi="Nirmala UI" w:cs="Nirmala UI" w:hint="cs"/>
-          <w:b/>
-          <w:bCs/>
-          <w:sz w:val="56"/>
-          <w:szCs w:val="56"/>
-          <w:cs/>
-        </w:rPr>
-        <w:t>আপনি যদি ডান-ক্লিক করেন তবে আপনি ঘনক্ষেত্রটি ঘোরাতে পারবেন। একটি খালি জায়গায় একটি ছোট ঘনক রাখতে</w:t>
-      </w:r>
-      <w:r>
-        <w:rPr>
-          <w:rFonts w:ascii="Nirmala UI" w:eastAsia="Microsoft JhengHei" w:hAnsi="Nirmala UI" w:cs="Nirmala UI" w:hint="cs"/>
-          <w:b/>
-          <w:bCs/>
-          <w:sz w:val="56"/>
-          <w:szCs w:val="56"/>
-        </w:rPr>
-        <w:t xml:space="preserve">, </w:t>
-      </w:r>
-      <w:r>
-        <w:rPr>
-          <w:rFonts w:ascii="Nirmala UI" w:eastAsia="Microsoft JhengHei" w:hAnsi="Nirmala UI" w:cs="Nirmala UI" w:hint="cs"/>
-          <w:b/>
-          <w:bCs/>
-          <w:sz w:val="56"/>
-          <w:szCs w:val="56"/>
-          <w:cs/>
-        </w:rPr>
-        <w:t>ছোট ঘনক্ষেত্রের একপাশে ক্লিক করুন এবং যেখানে আপনি এটি স্থাপন করতে চান সেখানে ক্লিক করুন। আপনি যদি কোনো প্লেসমেন্ট পূর্বাবস্থায় ফেরাতে চান</w:t>
-      </w:r>
-      <w:r>
-        <w:rPr>
-          <w:rFonts w:ascii="Nirmala UI" w:eastAsia="Microsoft JhengHei" w:hAnsi="Nirmala UI" w:cs="Nirmala UI" w:hint="cs"/>
-          <w:b/>
-          <w:bCs/>
-          <w:sz w:val="56"/>
-          <w:szCs w:val="56"/>
-        </w:rPr>
-        <w:t xml:space="preserve">, </w:t>
-      </w:r>
-      <w:r>
-        <w:rPr>
-          <w:rFonts w:ascii="Nirmala UI" w:eastAsia="Microsoft JhengHei" w:hAnsi="Nirmala UI" w:cs="Nirmala UI" w:hint="cs"/>
-          <w:b/>
-          <w:bCs/>
-          <w:sz w:val="56"/>
-          <w:szCs w:val="56"/>
-          <w:cs/>
-        </w:rPr>
-        <w:t>অবস্থান করা ছোট ঘনক্ষেত্রের একপাশে ক্লিক করুন এবং ব্যাকস্পেসে ক্লিক করুন।</w:t>
+          <w:lang w:val="de-DE" w:bidi="bn-IN"/>
+        </w:rPr>
+        <w:t xml:space="preserve">  Wenn Sie im Spiel die rechte Maustaste gedrückt halten, können Sie den Würfel drehen. Um einen kleinen Würfel an einer leeren Stelle zu platzieren, klicken Sie auf eine Seite des kleinen Würfels und dann auf die Stelle, an der er positioniert werden soll. Wenn Sie eine Platzierung rückgängig machen möchten, klicken Sie auf eine Seite des positionierten kleinen Würfels und dann auf die Rücktaste.</w:t>
       </w:r>
     </w:p>
     <w:p>
@@ -3960,40 +3911,21 @@
           <w:bCs/>
           <w:sz w:val="56"/>
           <w:szCs w:val="56"/>
+          <w:lang w:val="de-DE" w:bidi="bn-IN"/>
         </w:rPr>
       </w:pPr>
-      <w:r>
-        <w:rPr>
-          <w:rFonts w:ascii="Nirmala UI" w:eastAsia="Microsoft JhengHei" w:hAnsi="Nirmala UI" w:cs="Nirmala UI" w:hint="cs"/>
+      <w:bookmarkStart w:id="0" w:name="_GoBack"/>
+      <w:bookmarkEnd w:id="0"/>
+      <w:r>
+        <w:rPr>
+          <w:rFonts w:ascii="Nirmala UI" w:eastAsia="Microsoft JhengHei" w:hAnsi="Nirmala UI" w:cs="Nirmala UI"/>
           <w:b/>
           <w:bCs/>
           <w:sz w:val="56"/>
           <w:szCs w:val="56"/>
-          <w:cs/>
-        </w:rPr>
-        <w:t xml:space="preserve">শুভকামনা! </w:t>
-      </w:r>
-      <w:r>
-        <w:rPr>
-          <w:rFonts w:ascii="Nirmala UI" w:eastAsia="Microsoft JhengHei" w:hAnsi="Nirmala UI" w:cs="Nirmala UI"/>
-          <w:b/>
-          <w:bCs/>
-          <w:sz w:val="56"/>
-          <w:szCs w:val="56"/>
-          <w:cs/>
-        </w:rPr>
-        <w:br/>
-      </w:r>
-      <w:r>
-        <w:rPr>
-          <w:rFonts w:ascii="Nirmala UI" w:eastAsia="Microsoft JhengHei" w:hAnsi="Nirmala UI" w:cs="Nirmala UI" w:hint="cs"/>
-          <w:b/>
-          <w:bCs/>
-          <w:sz w:val="56"/>
-          <w:szCs w:val="56"/>
-          <w:cs/>
-        </w:rPr>
-        <w:t>:)</w:t>
+          <w:lang w:val="de-DE" w:bidi="bn-IN"/>
+        </w:rPr>
+        <w:t>Viel Glück!</w:t>
       </w:r>
     </w:p>
     <w:p>
@@ -4005,8 +3937,10 @@
           <w:bCs/>
           <w:sz w:val="58"/>
           <w:szCs w:val="58"/>
+          <w:lang w:val="de-DE"/>
         </w:rPr>
       </w:pPr>
+      <w:proofErr w:type="spellStart"/>
       <w:r>
         <w:rPr>
           <w:rFonts w:ascii="Calibri" w:eastAsia="Microsoft JhengHei" w:hAnsi="Calibri" w:cs="Calibri"/>
@@ -4018,16 +3952,19 @@
         <w:lastRenderedPageBreak/>
         <w:t>Нажмите</w:t>
       </w:r>
-      <w:r>
-        <w:rPr>
-          <w:rFonts w:ascii="Nirmala UI" w:eastAsia="Microsoft JhengHei" w:hAnsi="Nirmala UI" w:cs="Nirmala UI"/>
-          <w:b/>
-          <w:bCs/>
-          <w:sz w:val="58"/>
-          <w:szCs w:val="58"/>
+      <w:proofErr w:type="spellEnd"/>
+      <w:r>
+        <w:rPr>
+          <w:rFonts w:ascii="Nirmala UI" w:eastAsia="Microsoft JhengHei" w:hAnsi="Nirmala UI" w:cs="Nirmala UI"/>
+          <w:b/>
+          <w:bCs/>
+          <w:sz w:val="58"/>
+          <w:szCs w:val="58"/>
+          <w:lang w:val="de-DE"/>
         </w:rPr>
         <w:t xml:space="preserve"> «</w:t>
       </w:r>
+      <w:proofErr w:type="spellStart"/>
       <w:r>
         <w:rPr>
           <w:rFonts w:ascii="Calibri" w:eastAsia="Microsoft JhengHei" w:hAnsi="Calibri" w:cs="Calibri"/>
@@ -4038,13 +3975,15 @@
         </w:rPr>
         <w:t>Новая</w:t>
       </w:r>
-      <w:r>
-        <w:rPr>
-          <w:rFonts w:ascii="Nirmala UI" w:eastAsia="Microsoft JhengHei" w:hAnsi="Nirmala UI" w:cs="Nirmala UI"/>
-          <w:b/>
-          <w:bCs/>
-          <w:sz w:val="58"/>
-          <w:szCs w:val="58"/>
+      <w:proofErr w:type="spellEnd"/>
+      <w:r>
+        <w:rPr>
+          <w:rFonts w:ascii="Nirmala UI" w:eastAsia="Microsoft JhengHei" w:hAnsi="Nirmala UI" w:cs="Nirmala UI"/>
+          <w:b/>
+          <w:bCs/>
+          <w:sz w:val="58"/>
+          <w:szCs w:val="58"/>
+          <w:lang w:val="de-DE"/>
         </w:rPr>
         <w:t xml:space="preserve"> </w:t>
       </w:r>
@@ -4067,6 +4006,7 @@
           <w:bCs/>
           <w:sz w:val="58"/>
           <w:szCs w:val="58"/>
+          <w:lang w:val="de-DE"/>
         </w:rPr>
         <w:t xml:space="preserve">» </w:t>
       </w:r>
@@ -4087,6 +4027,7 @@
           <w:bCs/>
           <w:sz w:val="58"/>
           <w:szCs w:val="58"/>
+          <w:lang w:val="de-DE"/>
         </w:rPr>
         <w:t xml:space="preserve"> </w:t>
       </w:r>
@@ -4109,6 +4050,7 @@
           <w:bCs/>
           <w:sz w:val="58"/>
           <w:szCs w:val="58"/>
+          <w:lang w:val="de-DE"/>
         </w:rPr>
         <w:t xml:space="preserve"> </w:t>
       </w:r>
@@ -4131,6 +4073,7 @@
           <w:bCs/>
           <w:sz w:val="58"/>
           <w:szCs w:val="58"/>
+          <w:lang w:val="de-DE"/>
         </w:rPr>
         <w:t>!</w:t>
       </w:r>
@@ -4232,6 +4175,7 @@
         </w:rPr>
         <w:t xml:space="preserve"> </w:t>
       </w:r>
+      <w:proofErr w:type="spellStart"/>
       <w:r>
         <w:rPr>
           <w:rFonts w:ascii="Calibri" w:eastAsia="Microsoft JhengHei" w:hAnsi="Calibri" w:cs="Calibri"/>
@@ -4242,6 +4186,7 @@
         </w:rPr>
         <w:t>правую</w:t>
       </w:r>
+      <w:proofErr w:type="spellEnd"/>
       <w:r>
         <w:rPr>
           <w:rFonts w:ascii="Nirmala UI" w:eastAsia="Microsoft JhengHei" w:hAnsi="Nirmala UI" w:cs="Nirmala UI"/>
@@ -4972,6 +4917,7 @@
         </w:rPr>
         <w:t xml:space="preserve"> </w:t>
       </w:r>
+      <w:proofErr w:type="spellStart"/>
       <w:r>
         <w:rPr>
           <w:rFonts w:ascii="Calibri" w:eastAsia="Microsoft JhengHei" w:hAnsi="Calibri" w:cs="Calibri"/>
@@ -4982,16 +4928,18 @@
         </w:rPr>
         <w:t>сторону</w:t>
       </w:r>
-      <w:r>
-        <w:rPr>
-          <w:rFonts w:ascii="Nirmala UI" w:eastAsia="Microsoft JhengHei" w:hAnsi="Nirmala UI" w:cs="Nirmala UI"/>
-          <w:b/>
-          <w:bCs/>
-          <w:sz w:val="58"/>
-          <w:szCs w:val="58"/>
-        </w:rPr>
-        <w:t xml:space="preserve"> </w:t>
-      </w:r>
+      <w:proofErr w:type="spellEnd"/>
+      <w:r>
+        <w:rPr>
+          <w:rFonts w:ascii="Nirmala UI" w:eastAsia="Microsoft JhengHei" w:hAnsi="Nirmala UI" w:cs="Nirmala UI"/>
+          <w:b/>
+          <w:bCs/>
+          <w:sz w:val="58"/>
+          <w:szCs w:val="58"/>
+        </w:rPr>
+        <w:t xml:space="preserve"> </w:t>
+      </w:r>
+      <w:proofErr w:type="spellStart"/>
       <w:r>
         <w:rPr>
           <w:rFonts w:ascii="Calibri" w:eastAsia="Microsoft JhengHei" w:hAnsi="Calibri" w:cs="Calibri"/>
@@ -5002,16 +4950,18 @@
         </w:rPr>
         <w:t>расположенного</w:t>
       </w:r>
-      <w:r>
-        <w:rPr>
-          <w:rFonts w:ascii="Nirmala UI" w:eastAsia="Microsoft JhengHei" w:hAnsi="Nirmala UI" w:cs="Nirmala UI"/>
-          <w:b/>
-          <w:bCs/>
-          <w:sz w:val="58"/>
-          <w:szCs w:val="58"/>
-        </w:rPr>
-        <w:t xml:space="preserve"> </w:t>
-      </w:r>
+      <w:proofErr w:type="spellEnd"/>
+      <w:r>
+        <w:rPr>
+          <w:rFonts w:ascii="Nirmala UI" w:eastAsia="Microsoft JhengHei" w:hAnsi="Nirmala UI" w:cs="Nirmala UI"/>
+          <w:b/>
+          <w:bCs/>
+          <w:sz w:val="58"/>
+          <w:szCs w:val="58"/>
+        </w:rPr>
+        <w:t xml:space="preserve"> </w:t>
+      </w:r>
+      <w:proofErr w:type="spellStart"/>
       <w:r>
         <w:rPr>
           <w:rFonts w:ascii="Calibri" w:eastAsia="Microsoft JhengHei" w:hAnsi="Calibri" w:cs="Calibri"/>
@@ -5022,6 +4972,7 @@
         </w:rPr>
         <w:t>маленького</w:t>
       </w:r>
+      <w:proofErr w:type="spellEnd"/>
       <w:r>
         <w:rPr>
           <w:rFonts w:ascii="Nirmala UI" w:eastAsia="Microsoft JhengHei" w:hAnsi="Nirmala UI" w:cs="Nirmala UI"/>
@@ -5229,9 +5180,19 @@
           <w:sz w:val="63"/>
           <w:szCs w:val="63"/>
         </w:rPr>
-        <w:t>jogar!</w:t>
+        <w:t>jogar</w:t>
       </w:r>
       <w:proofErr w:type="spellEnd"/>
+      <w:r>
+        <w:rPr>
+          <w:rFonts w:ascii="Calibri" w:eastAsia="Microsoft JhengHei" w:hAnsi="Calibri" w:cs="Calibri"/>
+          <w:b/>
+          <w:bCs/>
+          <w:sz w:val="63"/>
+          <w:szCs w:val="63"/>
+        </w:rPr>
+        <w:t>!</w:t>
+      </w:r>
     </w:p>
     <w:p>
       <w:pPr>
@@ -6077,7 +6038,7 @@
 </file>
 
 <file path=word/styles.xml><?xml version="1.0" encoding="utf-8"?>
-<w:styles xmlns:mc="http://schemas.openxmlformats.org/markup-compatibility/2006" xmlns:r="http://schemas.openxmlformats.org/officeDocument/2006/relationships" xmlns:w="http://schemas.openxmlformats.org/wordprocessingml/2006/main" xmlns:w14="http://schemas.microsoft.com/office/word/2010/wordml" xmlns:w15="http://schemas.microsoft.com/office/word/2012/wordml" xmlns:w16cex="http://schemas.microsoft.com/office/word/2018/wordml/cex" xmlns:w16cid="http://schemas.microsoft.com/office/word/2016/wordml/cid" xmlns:w16="http://schemas.microsoft.com/office/word/2018/wordml" xmlns:w16sdtdh="http://schemas.microsoft.com/office/word/2020/wordml/sdtdatahash" xmlns:w16se="http://schemas.microsoft.com/office/word/2015/wordml/symex" mc:Ignorable="w14 w15 w16se w16cid w16 w16cex w16sdtdh">
+<w:styles xmlns:mc="http://schemas.openxmlformats.org/markup-compatibility/2006" xmlns:r="http://schemas.openxmlformats.org/officeDocument/2006/relationships" xmlns:w="http://schemas.openxmlformats.org/wordprocessingml/2006/main" xmlns:w14="http://schemas.microsoft.com/office/word/2010/wordml" xmlns:w15="http://schemas.microsoft.com/office/word/2012/wordml" xmlns:w16se="http://schemas.microsoft.com/office/word/2015/wordml/symex" mc:Ignorable="w14 w15 w16se">
   <w:docDefaults>
     <w:rPrDefault>
       <w:rPr>
@@ -6093,7 +6054,7 @@
       </w:pPr>
     </w:pPrDefault>
   </w:docDefaults>
-  <w:latentStyles w:defLockedState="0" w:defUIPriority="99" w:defSemiHidden="0" w:defUnhideWhenUsed="0" w:defQFormat="0" w:count="376">
+  <w:latentStyles w:defLockedState="0" w:defUIPriority="99" w:defSemiHidden="0" w:defUnhideWhenUsed="0" w:defQFormat="0" w:count="371">
     <w:lsdException w:name="Normal" w:uiPriority="0" w:qFormat="1"/>
     <w:lsdException w:name="heading 1" w:uiPriority="9" w:qFormat="1"/>
     <w:lsdException w:name="heading 2" w:semiHidden="1" w:uiPriority="9" w:unhideWhenUsed="1" w:qFormat="1"/>
@@ -6465,11 +6426,6 @@
     <w:lsdException w:name="List Table 5 Dark Accent 6" w:uiPriority="50"/>
     <w:lsdException w:name="List Table 6 Colorful Accent 6" w:uiPriority="51"/>
     <w:lsdException w:name="List Table 7 Colorful Accent 6" w:uiPriority="52"/>
-    <w:lsdException w:name="Mention" w:semiHidden="1" w:unhideWhenUsed="1"/>
-    <w:lsdException w:name="Smart Hyperlink" w:semiHidden="1" w:unhideWhenUsed="1"/>
-    <w:lsdException w:name="Hashtag" w:semiHidden="1" w:unhideWhenUsed="1"/>
-    <w:lsdException w:name="Unresolved Mention" w:semiHidden="1" w:unhideWhenUsed="1"/>
-    <w:lsdException w:name="Smart Link" w:semiHidden="1" w:unhideWhenUsed="1"/>
   </w:latentStyles>
   <w:style w:type="paragraph" w:default="1" w:styleId="Normal">
     <w:name w:val="Normal"/>
@@ -6478,6 +6434,7 @@
   <w:style w:type="character" w:default="1" w:styleId="DefaultParagraphFont">
     <w:name w:val="Default Paragraph Font"/>
     <w:uiPriority w:val="1"/>
+    <w:semiHidden/>
     <w:unhideWhenUsed/>
   </w:style>
   <w:style w:type="table" w:default="1" w:styleId="TableNormal">

</xml_diff>